<commit_message>
business logic of control of returns has been reworked added weight manual input fixed issue with image scanner ADF function
</commit_message>
<xml_diff>
--- a/doc/PackLine Interface Spec v1.2.docx
+++ b/doc/PackLine Interface Spec v1.2.docx
@@ -4729,16 +4729,7 @@
         <w:t>возвратов от перевозчиков</w:t>
       </w:r>
       <w:r>
-        <w:t xml:space="preserve">. </w:t>
-      </w:r>
-      <w:r>
-        <w:t xml:space="preserve">При запуске этой функции </w:t>
-      </w:r>
-      <w:r>
-        <w:t>программа сначала просит</w:t>
-      </w:r>
-      <w:r>
-        <w:t xml:space="preserve"> выбрать перевозчика</w:t>
+        <w:t>. При запуске этой функции программа сначала просит выбрать перевозчика</w:t>
       </w:r>
       <w:r>
         <w:t>, от которого пришли возвраты.</w:t>
@@ -4760,10 +4751,7 @@
         <w:t>П</w:t>
       </w:r>
       <w:r>
-        <w:t>рограмма</w:t>
-      </w:r>
-      <w:r>
-        <w:t xml:space="preserve"> простит </w:t>
+        <w:t xml:space="preserve">рограмма простит </w:t>
       </w:r>
       <w:r>
         <w:t>отсканировать листы реестра</w:t>
@@ -4875,19 +4863,7 @@
         <w:t>-</w:t>
       </w:r>
       <w:r>
-        <w:t>файл</w:t>
-      </w:r>
-      <w:r>
-        <w:t xml:space="preserve"> выкладывает</w:t>
-      </w:r>
-      <w:r>
-        <w:t>ся</w:t>
-      </w:r>
-      <w:r>
-        <w:t xml:space="preserve"> в сетевое хранилище</w:t>
-      </w:r>
-      <w:r>
-        <w:t>, а с</w:t>
+        <w:t>файл выкладывается в сетевое хранилище, а с</w:t>
       </w:r>
       <w:r>
         <w:t>сылка на файл регистрируется</w:t>
@@ -4932,13 +4908,40 @@
         <w:rPr>
           <w:rStyle w:val="a7"/>
         </w:rPr>
-        <w:t>&gt;, &lt;путь к файлу&gt;)</w:t>
-      </w:r>
-      <w:r>
-        <w:t>.</w:t>
-      </w:r>
-      <w:r>
-        <w:t xml:space="preserve"> </w:t>
+        <w:t>&gt;, &lt;путь к файлу&gt;</w:t>
+      </w:r>
+      <w:r>
+        <w:rPr>
+          <w:rStyle w:val="a7"/>
+        </w:rPr>
+        <w:t xml:space="preserve">, </w:t>
+      </w:r>
+      <w:r>
+        <w:rPr>
+          <w:rStyle w:val="a7"/>
+        </w:rPr>
+        <w:t>&lt;</w:t>
+      </w:r>
+      <w:r>
+        <w:rPr>
+          <w:rStyle w:val="a7"/>
+        </w:rPr>
+        <w:t>тип документа</w:t>
+      </w:r>
+      <w:r>
+        <w:rPr>
+          <w:rStyle w:val="a7"/>
+        </w:rPr>
+        <w:t>&gt;</w:t>
+      </w:r>
+      <w:r>
+        <w:rPr>
+          <w:rStyle w:val="a7"/>
+        </w:rPr>
+        <w:t>)</w:t>
+      </w:r>
+      <w:r>
+        <w:t xml:space="preserve">. </w:t>
       </w:r>
     </w:p>
     <w:p>
@@ -4950,85 +4953,212 @@
         </w:numPr>
         <w:contextualSpacing w:val="0"/>
       </w:pPr>
-      <w:r>
-        <w:t>Программа п</w:t>
-      </w:r>
-      <w:r>
-        <w:t xml:space="preserve">роводит проверку, если </w:t>
-      </w:r>
-      <w:r>
-        <w:t xml:space="preserve">в </w:t>
-      </w:r>
-      <w:r>
-        <w:t>данно</w:t>
-      </w:r>
-      <w:r>
-        <w:t xml:space="preserve">м реестре нет поступлений (предполагается, что </w:t>
-      </w:r>
-      <w:r>
-        <w:t>перевозчик заранее не сообщ</w:t>
-      </w:r>
-      <w:r>
-        <w:t>ил</w:t>
-      </w:r>
-      <w:r>
-        <w:t>, что он привезет</w:t>
-      </w:r>
-      <w:r>
-        <w:t>)</w:t>
-      </w:r>
-      <w:r>
-        <w:t xml:space="preserve">, то программа </w:t>
-      </w:r>
-      <w:r>
-        <w:t>сразу</w:t>
-      </w:r>
-      <w:r>
-        <w:t xml:space="preserve"> вернется на шаг </w:t>
-      </w:r>
-      <w:r>
-        <w:rPr>
+      <w:bookmarkStart w:id="9" w:name="_Ref391548703"/>
+      <w:r>
+        <w:t>Программа выводит окно с информацией о реестре и  списком поступлений в нем. В этом окне можно проверить, сколько всего должно быть поступлений, и  количество уже зарегистрированных поступлений.</w:t>
+      </w:r>
+      <w:bookmarkEnd w:id="9"/>
+      <w:r>
+        <w:t xml:space="preserve"> </w:t>
+      </w:r>
+    </w:p>
+    <w:p>
+      <w:pPr>
+        <w:pStyle w:val="a5"/>
+        <w:ind w:left="792"/>
+        <w:contextualSpacing w:val="0"/>
+      </w:pPr>
+      <w:r>
+        <w:t>В данном окне есть три кнопки:</w:t>
+      </w:r>
+    </w:p>
+    <w:p>
+      <w:pPr>
+        <w:pStyle w:val="a5"/>
+        <w:numPr>
+          <w:ilvl w:val="0"/>
+          <w:numId w:val="4"/>
+        </w:numPr>
+        <w:contextualSpacing w:val="0"/>
+      </w:pPr>
+      <w:r>
+        <w:t>«</w:t>
+      </w:r>
+      <w:r>
+        <w:rPr>
+          <w:rStyle w:val="a7"/>
+        </w:rPr>
+        <w:t>Сохранить</w:t>
+      </w:r>
+      <w:r>
+        <w:t xml:space="preserve">» – программа просто переходит на шаг </w:t>
+      </w:r>
+      <w:r>
+        <w:fldChar w:fldCharType="begin"/>
+      </w:r>
+      <w:r>
+        <w:instrText xml:space="preserve"> REF _Ref368168827 \r \h </w:instrText>
+      </w:r>
+      <w:r>
+        <w:fldChar w:fldCharType="separate"/>
+      </w:r>
+      <w:r>
+        <w:t>3</w:t>
+      </w:r>
+      <w:r>
+        <w:fldChar w:fldCharType="end"/>
+      </w:r>
+      <w:r>
+        <w:t xml:space="preserve">, потому что все данные уже сохранены в системе. </w:t>
+      </w:r>
+    </w:p>
+    <w:p>
+      <w:pPr>
+        <w:pStyle w:val="a5"/>
+        <w:numPr>
+          <w:ilvl w:val="0"/>
+          <w:numId w:val="4"/>
+        </w:numPr>
+        <w:contextualSpacing w:val="0"/>
+      </w:pPr>
+      <w:r>
+        <w:t>«</w:t>
+      </w:r>
+      <w:r>
+        <w:rPr>
+          <w:rStyle w:val="a7"/>
+        </w:rPr>
+        <w:t>Провести и закрыть</w:t>
+      </w:r>
+      <w:r>
+        <w:t xml:space="preserve">» – программа вызовет функцию </w:t>
+      </w:r>
+      <w:proofErr w:type="spellStart"/>
+      <w:r>
+        <w:rPr>
+          <w:rStyle w:val="a7"/>
+        </w:rPr>
+        <w:t>CarryOut</w:t>
+      </w:r>
+      <w:proofErr w:type="spellEnd"/>
+      <w:r>
+        <w:rPr>
+          <w:rStyle w:val="a7"/>
           <w:lang w:val="en-US"/>
         </w:rPr>
+        <w:t>Registry</w:t>
+      </w:r>
+      <w:r>
+        <w:rPr>
+          <w:rStyle w:val="a7"/>
+        </w:rPr>
+        <w:t>2</w:t>
+      </w:r>
+      <w:r>
+        <w:t xml:space="preserve">, чтобы провести данный </w:t>
+      </w:r>
+      <w:r>
+        <w:t>реестр</w:t>
+      </w:r>
+      <w:r>
+        <w:t xml:space="preserve"> в системе, поменять его статус или выполнить другие необходимые  действия. Затем программа перейдет на шаг </w:t>
+      </w:r>
+      <w:r>
         <w:fldChar w:fldCharType="begin"/>
       </w:r>
       <w:r>
         <w:instrText xml:space="preserve"> REF _Ref368168827 \r \h </w:instrText>
       </w:r>
       <w:r>
-        <w:rPr>
+        <w:fldChar w:fldCharType="separate"/>
+      </w:r>
+      <w:r>
+        <w:t>3</w:t>
+      </w:r>
+      <w:r>
+        <w:fldChar w:fldCharType="end"/>
+      </w:r>
+      <w:r>
+        <w:fldChar w:fldCharType="begin"/>
+      </w:r>
+      <w:r>
+        <w:instrText xml:space="preserve"> REF _Ref372796968 \r \h </w:instrText>
+      </w:r>
+      <w:r>
+        <w:fldChar w:fldCharType="end"/>
+      </w:r>
+      <w:r>
+        <w:t>.</w:t>
+      </w:r>
+    </w:p>
+    <w:p>
+      <w:pPr>
+        <w:pStyle w:val="a5"/>
+        <w:numPr>
+          <w:ilvl w:val="0"/>
+          <w:numId w:val="4"/>
+        </w:numPr>
+        <w:contextualSpacing w:val="0"/>
+      </w:pPr>
+      <w:r>
+        <w:t>«</w:t>
+      </w:r>
+      <w:r>
+        <w:rPr>
+          <w:rStyle w:val="a7"/>
+        </w:rPr>
+        <w:t>Удалить</w:t>
+      </w:r>
+      <w:r>
+        <w:t xml:space="preserve">» – программа вызовет функцию </w:t>
+      </w:r>
+      <w:proofErr w:type="spellStart"/>
+      <w:r>
+        <w:rPr>
+          <w:rStyle w:val="a7"/>
+        </w:rPr>
+        <w:t>Delete</w:t>
+      </w:r>
+      <w:proofErr w:type="spellEnd"/>
+      <w:r>
+        <w:rPr>
+          <w:rStyle w:val="a7"/>
           <w:lang w:val="en-US"/>
         </w:rPr>
-      </w:r>
-      <w:r>
-        <w:rPr>
-          <w:lang w:val="en-US"/>
-        </w:rPr>
+        <w:t>Registry</w:t>
+      </w:r>
+      <w:r>
+        <w:rPr>
+          <w:rStyle w:val="a7"/>
+        </w:rPr>
+        <w:t>2</w:t>
+      </w:r>
+      <w:r>
+        <w:t xml:space="preserve">, после чего перейдет на шаг </w:t>
+      </w:r>
+      <w:r>
+        <w:fldChar w:fldCharType="begin"/>
+      </w:r>
+      <w:r>
+        <w:instrText xml:space="preserve"> REF _Ref368168827 \r \h </w:instrText>
+      </w:r>
+      <w:r>
         <w:fldChar w:fldCharType="separate"/>
       </w:r>
       <w:r>
         <w:t>3</w:t>
       </w:r>
       <w:r>
-        <w:rPr>
-          <w:lang w:val="en-US"/>
-        </w:rPr>
         <w:fldChar w:fldCharType="end"/>
       </w:r>
       <w:r>
-        <w:t>.</w:t>
-      </w:r>
-      <w:r>
-        <w:t xml:space="preserve"> Если поступления есть </w:t>
-      </w:r>
-      <w:r>
-        <w:t>(мы знаем список того, что нам привезли)</w:t>
-      </w:r>
-      <w:r>
-        <w:t xml:space="preserve">, то программа </w:t>
-      </w:r>
-      <w:r>
-        <w:t>переходит на следующий шаг</w:t>
+        <w:fldChar w:fldCharType="begin"/>
+      </w:r>
+      <w:r>
+        <w:instrText xml:space="preserve"> REF _Ref372796968 \r \h </w:instrText>
+      </w:r>
+      <w:r>
+        <w:fldChar w:fldCharType="end"/>
       </w:r>
       <w:r>
         <w:t>.</w:t>
@@ -5043,182 +5173,85 @@
         </w:numPr>
         <w:contextualSpacing w:val="0"/>
       </w:pPr>
-      <w:bookmarkStart w:id="9" w:name="_Ref391548703"/>
-      <w:r>
-        <w:t xml:space="preserve">Программа выводит окно с информацией о </w:t>
-      </w:r>
-      <w:r>
-        <w:t xml:space="preserve">реестре и </w:t>
-      </w:r>
-      <w:r>
-        <w:t xml:space="preserve"> списком поступлений</w:t>
-      </w:r>
-      <w:r>
-        <w:t xml:space="preserve"> в нем</w:t>
-      </w:r>
-      <w:r>
-        <w:t xml:space="preserve">. В этом окне можно проверить, сколько всего должно быть поступлений, и  количество уже </w:t>
-      </w:r>
-      <w:r>
-        <w:t>зарегистрированных</w:t>
-      </w:r>
-      <w:r>
-        <w:t xml:space="preserve"> поступлений.</w:t>
-      </w:r>
-      <w:bookmarkEnd w:id="9"/>
-      <w:r>
-        <w:t xml:space="preserve"> </w:t>
-      </w:r>
-    </w:p>
-    <w:p>
-      <w:pPr>
-        <w:pStyle w:val="a5"/>
-        <w:ind w:left="792"/>
-        <w:contextualSpacing w:val="0"/>
-      </w:pPr>
-      <w:r>
-        <w:t>В данном окне есть три кнопки:</w:t>
-      </w:r>
-    </w:p>
-    <w:p>
-      <w:pPr>
-        <w:pStyle w:val="a5"/>
-        <w:numPr>
-          <w:ilvl w:val="0"/>
-          <w:numId w:val="4"/>
-        </w:numPr>
-        <w:contextualSpacing w:val="0"/>
-      </w:pPr>
-      <w:r>
-        <w:t>«</w:t>
-      </w:r>
-      <w:r>
-        <w:rPr>
-          <w:rStyle w:val="a7"/>
-        </w:rPr>
-        <w:t>Сохранить</w:t>
-      </w:r>
-      <w:r>
-        <w:t>» – программа просто переходит на шаг</w:t>
-      </w:r>
-      <w:r>
-        <w:t xml:space="preserve"> </w:t>
-      </w:r>
-      <w:r>
-        <w:fldChar w:fldCharType="begin"/>
-      </w:r>
-      <w:r>
-        <w:instrText xml:space="preserve"> REF _Ref368168827 \r \h </w:instrText>
-      </w:r>
-      <w:r>
-        <w:fldChar w:fldCharType="separate"/>
-      </w:r>
-      <w:r>
-        <w:t>3</w:t>
-      </w:r>
-      <w:r>
-        <w:fldChar w:fldCharType="end"/>
-      </w:r>
-      <w:r>
-        <w:t xml:space="preserve">, потому что все данные уже сохранены в системе. </w:t>
-      </w:r>
-    </w:p>
-    <w:p>
-      <w:pPr>
-        <w:pStyle w:val="a5"/>
-        <w:numPr>
-          <w:ilvl w:val="0"/>
-          <w:numId w:val="4"/>
-        </w:numPr>
-        <w:contextualSpacing w:val="0"/>
-      </w:pPr>
-      <w:r>
-        <w:t>«</w:t>
-      </w:r>
-      <w:r>
-        <w:rPr>
-          <w:rStyle w:val="a7"/>
-        </w:rPr>
-        <w:t>Провести и закрыть</w:t>
-      </w:r>
-      <w:r>
-        <w:t xml:space="preserve">» – программа вызовет функцию </w:t>
-      </w:r>
-      <w:proofErr w:type="spellStart"/>
-      <w:r>
-        <w:rPr>
-          <w:rStyle w:val="a7"/>
-        </w:rPr>
-        <w:t>CarryOut</w:t>
-      </w:r>
-      <w:proofErr w:type="spellEnd"/>
-      <w:r>
-        <w:rPr>
-          <w:rStyle w:val="a7"/>
-          <w:lang w:val="en-US"/>
-        </w:rPr>
-        <w:t>Registry</w:t>
-      </w:r>
-      <w:r>
-        <w:t xml:space="preserve">, чтобы провести данный </w:t>
-      </w:r>
-      <w:r>
-        <w:t>реестр</w:t>
-      </w:r>
-      <w:r>
-        <w:t xml:space="preserve"> в системе, поменять его статус или выполнить другие необходимые  действия. Затем программа перейдет на шаг </w:t>
-      </w:r>
-      <w:r>
-        <w:fldChar w:fldCharType="begin"/>
-      </w:r>
-      <w:r>
-        <w:instrText xml:space="preserve"> REF _Ref368168827 \r \h </w:instrText>
-      </w:r>
-      <w:r>
-        <w:fldChar w:fldCharType="separate"/>
-      </w:r>
-      <w:r>
-        <w:t>3</w:t>
-      </w:r>
-      <w:r>
-        <w:fldChar w:fldCharType="end"/>
-      </w:r>
-      <w:r>
-        <w:fldChar w:fldCharType="begin"/>
-      </w:r>
-      <w:r>
-        <w:instrText xml:space="preserve"> REF _Ref372796968 \r \h </w:instrText>
-      </w:r>
-      <w:r>
-        <w:fldChar w:fldCharType="separate"/>
-      </w:r>
-      <w:r>
-        <w:fldChar w:fldCharType="end"/>
+      <w:r>
+        <w:t>Находясь в данном окне, оператор может просканировать штрих код</w:t>
+      </w:r>
+      <w:r>
+        <w:t xml:space="preserve"> поступления из реестра</w:t>
       </w:r>
       <w:r>
         <w:t>.</w:t>
       </w:r>
-    </w:p>
-    <w:p>
-      <w:pPr>
-        <w:pStyle w:val="a5"/>
-        <w:numPr>
-          <w:ilvl w:val="0"/>
-          <w:numId w:val="4"/>
-        </w:numPr>
-        <w:contextualSpacing w:val="0"/>
-      </w:pPr>
-      <w:r>
-        <w:t>«</w:t>
-      </w:r>
-      <w:r>
-        <w:rPr>
-          <w:rStyle w:val="a7"/>
-        </w:rPr>
-        <w:t>Удалить</w:t>
-      </w:r>
-      <w:r>
-        <w:t xml:space="preserve">» – программа вызовет функцию </w:t>
+      <w:r>
+        <w:t xml:space="preserve"> </w:t>
+      </w:r>
+      <w:r>
+        <w:t>Если параметр реестр</w:t>
+      </w:r>
+      <w:r>
+        <w:t>а</w:t>
+      </w:r>
+      <w:r>
+        <w:t xml:space="preserve"> </w:t>
+      </w:r>
+      <w:proofErr w:type="spellStart"/>
+      <w:r>
+        <w:rPr>
+          <w:rStyle w:val="a7"/>
+        </w:rPr>
+        <w:t>actionType</w:t>
+      </w:r>
+      <w:proofErr w:type="spellEnd"/>
+      <w:r>
+        <w:t xml:space="preserve"> равен значению </w:t>
+      </w:r>
+      <w:proofErr w:type="spellStart"/>
+      <w:r>
+        <w:rPr>
+          <w:rStyle w:val="a7"/>
+        </w:rPr>
+        <w:t>Add</w:t>
+      </w:r>
+      <w:proofErr w:type="spellEnd"/>
+      <w:r>
+        <w:t xml:space="preserve"> (добавить), то программа загружает поступление с помощью функции </w:t>
+      </w:r>
+      <w:proofErr w:type="spellStart"/>
+      <w:r>
+        <w:rPr>
+          <w:rStyle w:val="a7"/>
+        </w:rPr>
+        <w:t>FindIncoming</w:t>
+      </w:r>
+      <w:proofErr w:type="spellEnd"/>
+      <w:r>
+        <w:t xml:space="preserve"> и проверяет, что такое поступление е</w:t>
+      </w:r>
+      <w:r>
+        <w:t>ще не добавлено в данный реестр, иначе выдает ошибку.</w:t>
+      </w:r>
+      <w:r>
+        <w:t xml:space="preserve"> </w:t>
+      </w:r>
+      <w:r>
+        <w:t>Если параметр реестр</w:t>
+      </w:r>
+      <w:r>
+        <w:t>а</w:t>
+      </w:r>
+      <w:r>
+        <w:t xml:space="preserve"> </w:t>
+      </w:r>
+      <w:proofErr w:type="spellStart"/>
+      <w:r>
+        <w:rPr>
+          <w:rStyle w:val="a7"/>
+        </w:rPr>
+        <w:t>actionType</w:t>
+      </w:r>
+      <w:proofErr w:type="spellEnd"/>
+      <w:r>
+        <w:t xml:space="preserve"> равен значению </w:t>
       </w:r>
       <w:proofErr w:type="spellStart"/>
       <w:r>
@@ -5229,44 +5262,16 @@
       </w:r>
       <w:proofErr w:type="spellEnd"/>
       <w:r>
-        <w:rPr>
-          <w:rStyle w:val="a7"/>
-          <w:lang w:val="en-US"/>
-        </w:rPr>
-        <w:t>Registry</w:t>
-      </w:r>
-      <w:r>
-        <w:t xml:space="preserve">, после чего перейдет на шаг </w:t>
-      </w:r>
-      <w:r>
-        <w:fldChar w:fldCharType="begin"/>
-      </w:r>
-      <w:r>
-        <w:instrText xml:space="preserve"> REF _Ref368168827 \r \h </w:instrText>
-      </w:r>
-      <w:r>
-        <w:fldChar w:fldCharType="separate"/>
-      </w:r>
-      <w:r>
-        <w:t>3</w:t>
-      </w:r>
-      <w:r>
-        <w:fldChar w:fldCharType="end"/>
-      </w:r>
-      <w:r>
-        <w:fldChar w:fldCharType="begin"/>
-      </w:r>
-      <w:r>
-        <w:instrText xml:space="preserve"> REF _Ref372796968 \r \h </w:instrText>
-      </w:r>
-      <w:r>
-        <w:fldChar w:fldCharType="separate"/>
-      </w:r>
-      <w:r>
-        <w:fldChar w:fldCharType="end"/>
-      </w:r>
-      <w:r>
-        <w:t>.</w:t>
+        <w:t xml:space="preserve"> (</w:t>
+      </w:r>
+      <w:r>
+        <w:t>удалить</w:t>
+      </w:r>
+      <w:r>
+        <w:t>), то программа</w:t>
+      </w:r>
+      <w:r>
+        <w:t xml:space="preserve"> проверяет, чтобы данное поступление находилось в реестре.</w:t>
       </w:r>
     </w:p>
     <w:p>
@@ -5279,31 +5284,18 @@
         <w:contextualSpacing w:val="0"/>
       </w:pPr>
       <w:r>
-        <w:t>Находясь в данном окне, оператор может просканировать штрих код</w:t>
-      </w:r>
-      <w:r>
-        <w:t xml:space="preserve"> поступления из реестра</w:t>
-      </w:r>
+        <w:t xml:space="preserve">Данное поступление взвешивается на весах, значение веса записывается в поле </w:t>
+      </w:r>
+      <w:proofErr w:type="spellStart"/>
+      <w:r>
+        <w:rPr>
+          <w:rStyle w:val="a7"/>
+        </w:rPr>
+        <w:t>weight</w:t>
+      </w:r>
+      <w:proofErr w:type="spellEnd"/>
       <w:r>
         <w:t>.</w:t>
-      </w:r>
-      <w:r>
-        <w:t xml:space="preserve"> Если штрих код не </w:t>
-      </w:r>
-      <w:r>
-        <w:t>входит в реестр</w:t>
-      </w:r>
-      <w:r>
-        <w:t xml:space="preserve">, то программа выдаст </w:t>
-      </w:r>
-      <w:r>
-        <w:t>соответствующее сообщение</w:t>
-      </w:r>
-      <w:r>
-        <w:t xml:space="preserve"> об ошибке</w:t>
-      </w:r>
-      <w:r>
-        <w:t xml:space="preserve">. </w:t>
       </w:r>
     </w:p>
     <w:p>
@@ -5316,14 +5308,14 @@
         <w:contextualSpacing w:val="0"/>
       </w:pPr>
       <w:r>
-        <w:t xml:space="preserve">Данное поступление взвешивается на весах, значение веса записывается в поле </w:t>
-      </w:r>
-      <w:proofErr w:type="spellStart"/>
-      <w:r>
-        <w:rPr>
-          <w:rStyle w:val="a7"/>
-        </w:rPr>
-        <w:t>weight</w:t>
+        <w:t xml:space="preserve">Данное поступление фотографируется, идентификатор фотографии  записывается в поле </w:t>
+      </w:r>
+      <w:proofErr w:type="spellStart"/>
+      <w:r>
+        <w:rPr>
+          <w:rStyle w:val="a7"/>
+        </w:rPr>
+        <w:t>photoId</w:t>
       </w:r>
       <w:proofErr w:type="spellEnd"/>
       <w:r>
@@ -5340,31 +5332,119 @@
         <w:contextualSpacing w:val="0"/>
       </w:pPr>
       <w:r>
-        <w:t xml:space="preserve">Данное поступление фотографируется, идентификатор фотографии  записывается в поле </w:t>
-      </w:r>
-      <w:proofErr w:type="spellStart"/>
-      <w:r>
-        <w:rPr>
-          <w:rStyle w:val="a7"/>
-        </w:rPr>
-        <w:t>photoId</w:t>
-      </w:r>
-      <w:proofErr w:type="spellEnd"/>
+        <w:t xml:space="preserve">Если параметр реестра </w:t>
+      </w:r>
+      <w:proofErr w:type="spellStart"/>
+      <w:r>
+        <w:rPr>
+          <w:rStyle w:val="a7"/>
+        </w:rPr>
+        <w:t>actionType</w:t>
+      </w:r>
+      <w:proofErr w:type="spellEnd"/>
+      <w:r>
+        <w:t xml:space="preserve"> равен значению </w:t>
+      </w:r>
+      <w:proofErr w:type="spellStart"/>
+      <w:r>
+        <w:rPr>
+          <w:rStyle w:val="a7"/>
+        </w:rPr>
+        <w:t>Add</w:t>
+      </w:r>
+      <w:proofErr w:type="spellEnd"/>
+      <w:r>
+        <w:t xml:space="preserve"> (</w:t>
+      </w:r>
+      <w:r>
+        <w:t>добавить</w:t>
+      </w:r>
+      <w:r>
+        <w:t xml:space="preserve">), то данное поступление </w:t>
+      </w:r>
+      <w:r>
+        <w:t>добавляется</w:t>
+      </w:r>
+      <w:r>
+        <w:t xml:space="preserve"> </w:t>
+      </w:r>
+      <w:r>
+        <w:t>в</w:t>
+      </w:r>
+      <w:r>
+        <w:t xml:space="preserve"> реестр с помощью функции </w:t>
+      </w:r>
+      <w:r>
+        <w:rPr>
+          <w:rStyle w:val="a7"/>
+          <w:lang w:val="en-US"/>
+        </w:rPr>
+        <w:t>Add</w:t>
+      </w:r>
+      <w:proofErr w:type="spellStart"/>
+      <w:r>
+        <w:rPr>
+          <w:rStyle w:val="a7"/>
+        </w:rPr>
+        <w:t>Incoming</w:t>
+      </w:r>
+      <w:r>
+        <w:rPr>
+          <w:rStyle w:val="a7"/>
+          <w:lang w:val="en-US"/>
+        </w:rPr>
+        <w:t>ToR</w:t>
+      </w:r>
+      <w:r>
+        <w:rPr>
+          <w:rStyle w:val="a7"/>
+          <w:lang w:val="en-US"/>
+        </w:rPr>
+        <w:t>egistry</w:t>
+      </w:r>
+      <w:proofErr w:type="spellEnd"/>
+      <w:r>
+        <w:rPr>
+          <w:rStyle w:val="a7"/>
+        </w:rPr>
+        <w:t>2</w:t>
+      </w:r>
       <w:r>
         <w:t>.</w:t>
       </w:r>
-    </w:p>
-    <w:p>
-      <w:pPr>
-        <w:pStyle w:val="a5"/>
-        <w:numPr>
-          <w:ilvl w:val="1"/>
-          <w:numId w:val="2"/>
-        </w:numPr>
-        <w:contextualSpacing w:val="0"/>
-      </w:pPr>
-      <w:r>
-        <w:t xml:space="preserve">Данное поступление </w:t>
+      <w:r>
+        <w:t xml:space="preserve"> </w:t>
+      </w:r>
+      <w:r>
+        <w:t xml:space="preserve">Если параметр реестра </w:t>
+      </w:r>
+      <w:proofErr w:type="spellStart"/>
+      <w:r>
+        <w:rPr>
+          <w:rStyle w:val="a7"/>
+        </w:rPr>
+        <w:t>actionType</w:t>
+      </w:r>
+      <w:proofErr w:type="spellEnd"/>
+      <w:r>
+        <w:t xml:space="preserve"> равен значению </w:t>
+      </w:r>
+      <w:proofErr w:type="spellStart"/>
+      <w:r>
+        <w:rPr>
+          <w:rStyle w:val="a7"/>
+        </w:rPr>
+        <w:t>Delete</w:t>
+      </w:r>
+      <w:proofErr w:type="spellEnd"/>
+      <w:r>
+        <w:t xml:space="preserve"> (удалить), то </w:t>
+      </w:r>
+      <w:r>
+        <w:t>д</w:t>
+      </w:r>
+      <w:r>
+        <w:t xml:space="preserve">анное поступление </w:t>
       </w:r>
       <w:r>
         <w:t>удаляется</w:t>
@@ -5383,75 +5463,111 @@
       </w:r>
       <w:r>
         <w:t xml:space="preserve"> с помощью функции </w:t>
+      </w:r>
+      <w:r>
+        <w:rPr>
+          <w:rStyle w:val="a7"/>
+          <w:lang w:val="en-US"/>
+        </w:rPr>
+        <w:t>Delete</w:t>
+      </w:r>
+      <w:proofErr w:type="spellStart"/>
+      <w:r>
+        <w:rPr>
+          <w:rStyle w:val="a7"/>
+        </w:rPr>
+        <w:t>Incoming</w:t>
+      </w:r>
+      <w:r>
+        <w:rPr>
+          <w:rStyle w:val="a7"/>
+          <w:lang w:val="en-US"/>
+        </w:rPr>
+        <w:t>From</w:t>
+      </w:r>
+      <w:r>
+        <w:rPr>
+          <w:rStyle w:val="a7"/>
+          <w:lang w:val="en-US"/>
+        </w:rPr>
+        <w:t>Registry</w:t>
+      </w:r>
+      <w:proofErr w:type="spellEnd"/>
+      <w:r>
+        <w:rPr>
+          <w:rStyle w:val="a7"/>
+        </w:rPr>
+        <w:t>2</w:t>
+      </w:r>
+      <w:r>
+        <w:t>.</w:t>
+      </w:r>
+      <w:r>
+        <w:t xml:space="preserve"> </w:t>
+      </w:r>
+    </w:p>
+    <w:p>
+      <w:pPr>
+        <w:pStyle w:val="a5"/>
+        <w:ind w:left="792"/>
+        <w:contextualSpacing w:val="0"/>
+      </w:pPr>
+      <w:r>
+        <w:t>В функци</w:t>
+      </w:r>
+      <w:r>
+        <w:t>и</w:t>
+      </w:r>
+      <w:r>
+        <w:t xml:space="preserve"> передается идентификатор реестра и объект </w:t>
+      </w:r>
+      <w:proofErr w:type="spellStart"/>
+      <w:r>
+        <w:rPr>
+          <w:rStyle w:val="a7"/>
+        </w:rPr>
+        <w:t>Incoming</w:t>
+      </w:r>
+      <w:proofErr w:type="spellEnd"/>
+      <w:r>
+        <w:t xml:space="preserve"> </w:t>
+      </w:r>
+      <w:r>
+        <w:t xml:space="preserve">с заполненными полями веса и фотографии. </w:t>
+      </w:r>
+    </w:p>
+    <w:p>
+      <w:pPr>
+        <w:pStyle w:val="a5"/>
+        <w:ind w:left="792"/>
+        <w:contextualSpacing w:val="0"/>
+      </w:pPr>
+      <w:r>
+        <w:lastRenderedPageBreak/>
+        <w:t>Если функци</w:t>
+      </w:r>
+      <w:r>
+        <w:t>и</w:t>
+      </w:r>
+      <w:r>
+        <w:t xml:space="preserve"> выполнен</w:t>
+      </w:r>
+      <w:r>
+        <w:t>ы</w:t>
+      </w:r>
+      <w:r>
+        <w:t xml:space="preserve"> успешно, то поступлен</w:t>
+      </w:r>
+      <w:r>
+        <w:t>ие считается зарегистрированным</w:t>
       </w:r>
       <w:bookmarkStart w:id="10" w:name="_GoBack"/>
       <w:bookmarkEnd w:id="10"/>
       <w:r>
-        <w:rPr>
-          <w:rStyle w:val="a7"/>
-          <w:lang w:val="en-US"/>
-        </w:rPr>
-        <w:t>Delete</w:t>
-      </w:r>
-      <w:proofErr w:type="spellStart"/>
-      <w:r>
-        <w:rPr>
-          <w:rStyle w:val="a7"/>
-        </w:rPr>
-        <w:t>Incoming</w:t>
-      </w:r>
-      <w:r>
-        <w:rPr>
-          <w:rStyle w:val="a7"/>
-          <w:lang w:val="en-US"/>
-        </w:rPr>
-        <w:t>From</w:t>
-      </w:r>
-      <w:r>
-        <w:rPr>
-          <w:rStyle w:val="a7"/>
-          <w:lang w:val="en-US"/>
-        </w:rPr>
-        <w:t>Registry</w:t>
-      </w:r>
-      <w:proofErr w:type="spellEnd"/>
-      <w:r>
-        <w:t>.</w:t>
-      </w:r>
-      <w:r>
-        <w:t xml:space="preserve"> </w:t>
-      </w:r>
-      <w:r>
-        <w:t xml:space="preserve">В функцию передается идентификатор реестра и объект </w:t>
-      </w:r>
-      <w:proofErr w:type="spellStart"/>
-      <w:r>
-        <w:rPr>
-          <w:rStyle w:val="a7"/>
-        </w:rPr>
-        <w:t>Incoming</w:t>
-      </w:r>
-      <w:proofErr w:type="spellEnd"/>
-      <w:r>
-        <w:t xml:space="preserve"> </w:t>
-      </w:r>
-      <w:r>
-        <w:t>с заполненными полями веса и фотографии. Если функция выполнена успешно, то поступление считается зарегистрированным.</w:t>
-      </w:r>
-      <w:r>
-        <w:t xml:space="preserve"> </w:t>
-      </w:r>
-      <w:r>
-        <w:t xml:space="preserve">Поступление </w:t>
-      </w:r>
-      <w:r>
-        <w:t>удаляется из</w:t>
-      </w:r>
-      <w:r>
-        <w:t xml:space="preserve"> реестр</w:t>
-      </w:r>
-      <w:r>
-        <w:t xml:space="preserve">а, после чего программа возвращается на шаг </w:t>
+        <w:t>,</w:t>
+      </w:r>
+      <w:r>
+        <w:t xml:space="preserve"> после чего программа возвращается на шаг </w:t>
       </w:r>
       <w:r>
         <w:fldChar w:fldCharType="begin"/>
@@ -6248,6 +6364,7 @@
   <w:style w:type="character" w:default="1" w:styleId="a0">
     <w:name w:val="Default Paragraph Font"/>
     <w:uiPriority w:val="1"/>
+    <w:semiHidden/>
     <w:unhideWhenUsed/>
   </w:style>
   <w:style w:type="table" w:default="1" w:styleId="a1">
@@ -6579,6 +6696,7 @@
   <w:style w:type="character" w:default="1" w:styleId="a0">
     <w:name w:val="Default Paragraph Font"/>
     <w:uiPriority w:val="1"/>
+    <w:semiHidden/>
     <w:unhideWhenUsed/>
   </w:style>
   <w:style w:type="table" w:default="1" w:styleId="a1">
@@ -7009,7 +7127,7 @@
 </file>
 
 <file path=customXml/itemProps1.xml><?xml version="1.0" encoding="utf-8"?>
-<ds:datastoreItem xmlns:ds="http://schemas.openxmlformats.org/officeDocument/2006/customXml" ds:itemID="{F69F5F7E-0702-485E-BBE8-99A5FA4DAC49}">
+<ds:datastoreItem xmlns:ds="http://schemas.openxmlformats.org/officeDocument/2006/customXml" ds:itemID="{BF6778C7-91D7-4B8E-B150-C4DCAB5042AC}">
   <ds:schemaRefs>
     <ds:schemaRef ds:uri="http://schemas.openxmlformats.org/officeDocument/2006/bibliography"/>
   </ds:schemaRefs>

</xml_diff>